<commit_message>
Cleanup: removed obsolete files, added new services and documentation
</commit_message>
<xml_diff>
--- a/uploaded_files/авто/006-FTL.docx
+++ b/uploaded_files/авто/006-FTL.docx
@@ -1,11 +1,11 @@
 
 <file path=word/document.xml><?xml version="1.0" encoding="utf-8"?>
-<w:document xmlns:wpc="http://schemas.microsoft.com/office/word/2010/wordprocessingCanvas" xmlns:cx="http://schemas.microsoft.com/office/drawing/2014/chartex" xmlns:cx1="http://schemas.microsoft.com/office/drawing/2015/9/8/chartex" xmlns:cx2="http://schemas.microsoft.com/office/drawing/2015/10/21/chartex" xmlns:cx3="http://schemas.microsoft.com/office/drawing/2016/5/9/chartex" xmlns:cx4="http://schemas.microsoft.com/office/drawing/2016/5/10/chartex" xmlns:cx5="http://schemas.microsoft.com/office/drawing/2016/5/11/chartex" xmlns:cx6="http://schemas.microsoft.com/office/drawing/2016/5/12/chartex" xmlns:cx7="http://schemas.microsoft.com/office/drawing/2016/5/13/chartex" xmlns:cx8="http://schemas.microsoft.com/office/drawing/2016/5/14/chartex" xmlns:mc="http://schemas.openxmlformats.org/markup-compatibility/2006" xmlns:aink="http://schemas.microsoft.com/office/drawing/2016/ink" xmlns:am3d="http://schemas.microsoft.com/office/drawing/2017/model3d" xmlns:o="urn:schemas-microsoft-com:office:office" xmlns:oel="http://schemas.microsoft.com/office/2019/extlst" xmlns:r="http://schemas.openxmlformats.org/officeDocument/2006/relationships" xmlns:m="http://schemas.openxmlformats.org/officeDocument/2006/math" xmlns:v="urn:schemas-microsoft-com:vml" xmlns:wp14="http://schemas.microsoft.com/office/word/2010/wordprocessingDrawing" xmlns:wp="http://schemas.openxmlformats.org/drawingml/2006/wordprocessingDrawing" xmlns:w10="urn:schemas-microsoft-com:office:word" xmlns:w="http://schemas.openxmlformats.org/wordprocessingml/2006/main" xmlns:w14="http://schemas.microsoft.com/office/word/2010/wordml" xmlns:w15="http://schemas.microsoft.com/office/word/2012/wordml" xmlns:w16cex="http://schemas.microsoft.com/office/word/2018/wordml/cex" xmlns:w16cid="http://schemas.microsoft.com/office/word/2016/wordml/cid" xmlns:w16="http://schemas.microsoft.com/office/word/2018/wordml" xmlns:w16sdtdh="http://schemas.microsoft.com/office/word/2020/wordml/sdtdatahash" xmlns:w16se="http://schemas.microsoft.com/office/word/2015/wordml/symex" xmlns:wpg="http://schemas.microsoft.com/office/word/2010/wordprocessingGroup" xmlns:wpi="http://schemas.microsoft.com/office/word/2010/wordprocessingInk" xmlns:wne="http://schemas.microsoft.com/office/word/2006/wordml" xmlns:wps="http://schemas.microsoft.com/office/word/2010/wordprocessingShape" mc:Ignorable="w14 w15 w16se w16cid w16 w16cex w16sdtdh wp14">
+<w:document xmlns:wpc="http://schemas.microsoft.com/office/word/2010/wordprocessingCanvas" xmlns:cx="http://schemas.microsoft.com/office/drawing/2014/chartex" xmlns:cx1="http://schemas.microsoft.com/office/drawing/2015/9/8/chartex" xmlns:cx2="http://schemas.microsoft.com/office/drawing/2015/10/21/chartex" xmlns:cx3="http://schemas.microsoft.com/office/drawing/2016/5/9/chartex" xmlns:cx4="http://schemas.microsoft.com/office/drawing/2016/5/10/chartex" xmlns:cx5="http://schemas.microsoft.com/office/drawing/2016/5/11/chartex" xmlns:cx6="http://schemas.microsoft.com/office/drawing/2016/5/12/chartex" xmlns:cx7="http://schemas.microsoft.com/office/drawing/2016/5/13/chartex" xmlns:cx8="http://schemas.microsoft.com/office/drawing/2016/5/14/chartex" xmlns:mc="http://schemas.openxmlformats.org/markup-compatibility/2006" xmlns:aink="http://schemas.microsoft.com/office/drawing/2016/ink" xmlns:am3d="http://schemas.microsoft.com/office/drawing/2017/model3d" xmlns:o="urn:schemas-microsoft-com:office:office" xmlns:r="http://schemas.openxmlformats.org/officeDocument/2006/relationships" xmlns:m="http://schemas.openxmlformats.org/officeDocument/2006/math" xmlns:v="urn:schemas-microsoft-com:vml" xmlns:wp14="http://schemas.microsoft.com/office/word/2010/wordprocessingDrawing" xmlns:wp="http://schemas.openxmlformats.org/drawingml/2006/wordprocessingDrawing" xmlns:w10="urn:schemas-microsoft-com:office:word" xmlns:w="http://schemas.openxmlformats.org/wordprocessingml/2006/main" xmlns:w14="http://schemas.microsoft.com/office/word/2010/wordml" xmlns:w15="http://schemas.microsoft.com/office/word/2012/wordml" xmlns:w16cex="http://schemas.microsoft.com/office/word/2018/wordml/cex" xmlns:w16cid="http://schemas.microsoft.com/office/word/2016/wordml/cid" xmlns:w16="http://schemas.microsoft.com/office/word/2018/wordml" xmlns:w16sdtdh="http://schemas.microsoft.com/office/word/2020/wordml/sdtdatahash" xmlns:w16se="http://schemas.microsoft.com/office/word/2015/wordml/symex" xmlns:wpg="http://schemas.microsoft.com/office/word/2010/wordprocessingGroup" xmlns:wpi="http://schemas.microsoft.com/office/word/2010/wordprocessingInk" xmlns:wne="http://schemas.microsoft.com/office/word/2006/wordml" xmlns:wps="http://schemas.microsoft.com/office/word/2010/wordprocessingShape" mc:Ignorable="w14 w15 w16se w16cid w16 w16cex w16sdtdh wp14">
   <w:body>
     <w:p>
       <w:pPr>
         <w:rPr>
-          <w:rFonts w:ascii="PingFang SC" w:eastAsia="PingFang SC" w:hAnsi="PingFang SC" w:cs="Times New Roman" w:hint="eastAsia"/>
+          <w:rFonts w:ascii="PingFang SC" w:eastAsia="PingFang SC" w:hAnsi="PingFang SC" w:cs="Times New Roman"/>
           <w:color w:val="000000"/>
           <w:kern w:val="0"/>
           <w:sz w:val="22"/>
@@ -30,7 +30,7 @@
     <w:p>
       <w:pPr>
         <w:rPr>
-          <w:rFonts w:ascii="PingFang SC" w:eastAsia="PingFang SC" w:hAnsi="PingFang SC" w:cs="Times New Roman" w:hint="eastAsia"/>
+          <w:rFonts w:ascii="PingFang SC" w:eastAsia="PingFang SC" w:hAnsi="PingFang SC" w:cs="Times New Roman"/>
           <w:color w:val="000000"/>
           <w:kern w:val="0"/>
           <w:sz w:val="22"/>
@@ -43,7 +43,7 @@
     <w:p>
       <w:pPr>
         <w:rPr>
-          <w:rFonts w:ascii="PingFang SC" w:eastAsia="PingFang SC" w:hAnsi="PingFang SC" w:cs="Times New Roman" w:hint="eastAsia"/>
+          <w:rFonts w:ascii="PingFang SC" w:eastAsia="PingFang SC" w:hAnsi="PingFang SC" w:cs="Times New Roman"/>
           <w:color w:val="000000"/>
           <w:kern w:val="0"/>
           <w:sz w:val="22"/>
@@ -68,7 +68,7 @@
     <w:p>
       <w:pPr>
         <w:rPr>
-          <w:rFonts w:ascii="PingFang SC" w:eastAsia="PingFang SC" w:hAnsi="PingFang SC" w:cs="Times New Roman" w:hint="eastAsia"/>
+          <w:rFonts w:ascii="PingFang SC" w:eastAsia="PingFang SC" w:hAnsi="PingFang SC" w:cs="Times New Roman"/>
           <w:color w:val="000000"/>
           <w:kern w:val="0"/>
           <w:sz w:val="22"/>
@@ -87,13 +87,75 @@
           <w:lang w:val="en-US" w:eastAsia="ru-RU"/>
           <w14:ligatures w14:val="none"/>
         </w:rPr>
-        <w:t>**Truck transportation from Shanghai/Ningbo/Yiwu/Shenzhen/Guangzhou to Moscow,Russia: USD9600/Mega Tilt via Alashankou/Khorgas  T/T: around 18-25 days</w:t>
+        <w:t>**Truck transportation from</w:t>
+      </w:r>
+      <w:r>
+        <w:rPr>
+          <w:rFonts w:ascii="PingFang SC" w:eastAsia="PingFang SC" w:hAnsi="PingFang SC" w:cs="Times New Roman"/>
+          <w:color w:val="000000"/>
+          <w:kern w:val="0"/>
+          <w:sz w:val="22"/>
+          <w:szCs w:val="22"/>
+          <w:lang w:val="en-US" w:eastAsia="ru-RU"/>
+          <w14:ligatures w14:val="none"/>
+        </w:rPr>
+        <w:t>:</w:t>
+      </w:r>
+      <w:r>
+        <w:rPr>
+          <w:rFonts w:ascii="PingFang SC" w:eastAsia="PingFang SC" w:hAnsi="PingFang SC" w:cs="Times New Roman"/>
+          <w:color w:val="000000"/>
+          <w:kern w:val="0"/>
+          <w:sz w:val="22"/>
+          <w:szCs w:val="22"/>
+          <w:lang w:val="en-US" w:eastAsia="ru-RU"/>
+          <w14:ligatures w14:val="none"/>
+        </w:rPr>
+        <w:t xml:space="preserve"> </w:t>
+      </w:r>
+      <w:r>
+        <w:rPr>
+          <w:rFonts w:ascii="PingFang SC" w:eastAsia="PingFang SC" w:hAnsi="PingFang SC" w:cs="Times New Roman" w:hint="eastAsia"/>
+          <w:color w:val="000000"/>
+          <w:kern w:val="0"/>
+          <w:sz w:val="22"/>
+          <w:szCs w:val="22"/>
+          <w:lang w:val="en-US" w:eastAsia="ru-RU"/>
+          <w14:ligatures w14:val="none"/>
+        </w:rPr>
+        <w:t>Shanghai/Ningbo/</w:t>
+      </w:r>
+      <w:proofErr w:type="spellStart"/>
+      <w:r>
+        <w:rPr>
+          <w:rFonts w:ascii="PingFang SC" w:eastAsia="PingFang SC" w:hAnsi="PingFang SC" w:cs="Times New Roman" w:hint="eastAsia"/>
+          <w:color w:val="000000"/>
+          <w:kern w:val="0"/>
+          <w:sz w:val="22"/>
+          <w:szCs w:val="22"/>
+          <w:lang w:val="en-US" w:eastAsia="ru-RU"/>
+          <w14:ligatures w14:val="none"/>
+        </w:rPr>
+        <w:t>Yiwu</w:t>
+      </w:r>
+      <w:proofErr w:type="spellEnd"/>
+      <w:r>
+        <w:rPr>
+          <w:rFonts w:ascii="PingFang SC" w:eastAsia="PingFang SC" w:hAnsi="PingFang SC" w:cs="Times New Roman" w:hint="eastAsia"/>
+          <w:color w:val="000000"/>
+          <w:kern w:val="0"/>
+          <w:sz w:val="22"/>
+          <w:szCs w:val="22"/>
+          <w:lang w:val="en-US" w:eastAsia="ru-RU"/>
+          <w14:ligatures w14:val="none"/>
+        </w:rPr>
+        <w:t xml:space="preserve">/Shenzhen/Guangzhou </w:t>
       </w:r>
     </w:p>
     <w:p>
       <w:pPr>
         <w:rPr>
-          <w:rFonts w:ascii="PingFang SC" w:eastAsia="PingFang SC" w:hAnsi="PingFang SC" w:cs="Times New Roman" w:hint="eastAsia"/>
+          <w:rFonts w:ascii="PingFang SC" w:eastAsia="PingFang SC" w:hAnsi="PingFang SC" w:cs="Times New Roman"/>
           <w:color w:val="000000"/>
           <w:kern w:val="0"/>
           <w:sz w:val="22"/>
@@ -104,21 +166,85 @@
       </w:pPr>
       <w:r>
         <w:rPr>
-          <w:rFonts w:ascii="PingFang SC" w:eastAsia="PingFang SC" w:hAnsi="PingFang SC" w:cs="Times New Roman" w:hint="eastAsia"/>
-          <w:color w:val="000000"/>
-          <w:kern w:val="0"/>
-          <w:sz w:val="22"/>
-          <w:szCs w:val="22"/>
-          <w:lang w:val="en-US" w:eastAsia="ru-RU"/>
-          <w14:ligatures w14:val="none"/>
-        </w:rPr>
-        <w:t>**Truck transportation from Shanghai/Ningbo/Yiwu/Shenzhen/Guangzhou  to Moscow,Russia: USD11500/Tendem truck via Alashankou/Khorgas T/T: around 18-25 days</w:t>
+          <w:rFonts w:ascii="PingFang SC" w:eastAsia="PingFang SC" w:hAnsi="PingFang SC" w:cs="Times New Roman"/>
+          <w:color w:val="000000"/>
+          <w:kern w:val="0"/>
+          <w:sz w:val="22"/>
+          <w:szCs w:val="22"/>
+          <w:lang w:val="en-US" w:eastAsia="ru-RU"/>
+          <w14:ligatures w14:val="none"/>
+        </w:rPr>
+        <w:t>T</w:t>
+      </w:r>
+      <w:r>
+        <w:rPr>
+          <w:rFonts w:ascii="PingFang SC" w:eastAsia="PingFang SC" w:hAnsi="PingFang SC" w:cs="Times New Roman" w:hint="eastAsia"/>
+          <w:color w:val="000000"/>
+          <w:kern w:val="0"/>
+          <w:sz w:val="22"/>
+          <w:szCs w:val="22"/>
+          <w:lang w:val="en-US" w:eastAsia="ru-RU"/>
+          <w14:ligatures w14:val="none"/>
+        </w:rPr>
+        <w:t>o</w:t>
+      </w:r>
+      <w:r>
+        <w:rPr>
+          <w:rFonts w:ascii="PingFang SC" w:eastAsia="PingFang SC" w:hAnsi="PingFang SC" w:cs="Times New Roman"/>
+          <w:color w:val="000000"/>
+          <w:kern w:val="0"/>
+          <w:sz w:val="22"/>
+          <w:szCs w:val="22"/>
+          <w:lang w:val="en-US" w:eastAsia="ru-RU"/>
+          <w14:ligatures w14:val="none"/>
+        </w:rPr>
+        <w:t>:</w:t>
+      </w:r>
+      <w:r>
+        <w:rPr>
+          <w:rFonts w:ascii="PingFang SC" w:eastAsia="PingFang SC" w:hAnsi="PingFang SC" w:cs="Times New Roman" w:hint="eastAsia"/>
+          <w:color w:val="000000"/>
+          <w:kern w:val="0"/>
+          <w:sz w:val="22"/>
+          <w:szCs w:val="22"/>
+          <w:lang w:val="en-US" w:eastAsia="ru-RU"/>
+          <w14:ligatures w14:val="none"/>
+        </w:rPr>
+        <w:t xml:space="preserve"> </w:t>
+      </w:r>
+      <w:proofErr w:type="spellStart"/>
+      <w:proofErr w:type="gramStart"/>
+      <w:r>
+        <w:rPr>
+          <w:rFonts w:ascii="PingFang SC" w:eastAsia="PingFang SC" w:hAnsi="PingFang SC" w:cs="Times New Roman" w:hint="eastAsia"/>
+          <w:color w:val="000000"/>
+          <w:kern w:val="0"/>
+          <w:sz w:val="22"/>
+          <w:szCs w:val="22"/>
+          <w:lang w:val="en-US" w:eastAsia="ru-RU"/>
+          <w14:ligatures w14:val="none"/>
+        </w:rPr>
+        <w:t>Moscow,Russia</w:t>
+      </w:r>
+      <w:proofErr w:type="spellEnd"/>
+      <w:proofErr w:type="gramEnd"/>
+      <w:r>
+        <w:rPr>
+          <w:rFonts w:ascii="PingFang SC" w:eastAsia="PingFang SC" w:hAnsi="PingFang SC" w:cs="Times New Roman" w:hint="eastAsia"/>
+          <w:color w:val="000000"/>
+          <w:kern w:val="0"/>
+          <w:sz w:val="22"/>
+          <w:szCs w:val="22"/>
+          <w:lang w:val="en-US" w:eastAsia="ru-RU"/>
+          <w14:ligatures w14:val="none"/>
+        </w:rPr>
+        <w:t xml:space="preserve"> </w:t>
       </w:r>
     </w:p>
     <w:p>
       <w:pPr>
         <w:rPr>
-          <w:rFonts w:ascii="PingFang SC" w:eastAsia="PingFang SC" w:hAnsi="PingFang SC" w:cs="Times New Roman" w:hint="eastAsia"/>
+          <w:rFonts w:ascii="PingFang SC" w:eastAsia="PingFang SC" w:hAnsi="PingFang SC" w:cs="Times New Roman"/>
           <w:color w:val="000000"/>
           <w:kern w:val="0"/>
           <w:sz w:val="22"/>
@@ -127,23 +253,101 @@
           <w14:ligatures w14:val="none"/>
         </w:rPr>
       </w:pPr>
-      <w:r>
-        <w:rPr>
-          <w:rFonts w:ascii="PingFang SC" w:eastAsia="PingFang SC" w:hAnsi="PingFang SC" w:cs="Times New Roman" w:hint="eastAsia"/>
-          <w:color w:val="000000"/>
-          <w:kern w:val="0"/>
-          <w:sz w:val="22"/>
-          <w:szCs w:val="22"/>
-          <w:lang w:val="en-US" w:eastAsia="ru-RU"/>
-          <w14:ligatures w14:val="none"/>
-        </w:rPr>
-        <w:t>**TIR direct truck from Shanghai/Ningbo/Shenzhen/Guangzhou to Moscow,Russia: USD13000/Standard truck via Manchuria  T/T: around 10-13 days without reload</w:t>
+      <w:proofErr w:type="gramStart"/>
+      <w:r>
+        <w:rPr>
+          <w:rFonts w:ascii="PingFang SC" w:eastAsia="PingFang SC" w:hAnsi="PingFang SC" w:cs="Times New Roman"/>
+          <w:color w:val="000000"/>
+          <w:kern w:val="0"/>
+          <w:sz w:val="22"/>
+          <w:szCs w:val="22"/>
+          <w:lang w:val="en-US" w:eastAsia="ru-RU"/>
+          <w14:ligatures w14:val="none"/>
+        </w:rPr>
+        <w:t>Price:</w:t>
+      </w:r>
+      <w:r>
+        <w:rPr>
+          <w:rFonts w:ascii="PingFang SC" w:eastAsia="PingFang SC" w:hAnsi="PingFang SC" w:cs="Times New Roman" w:hint="eastAsia"/>
+          <w:color w:val="000000"/>
+          <w:kern w:val="0"/>
+          <w:sz w:val="22"/>
+          <w:szCs w:val="22"/>
+          <w:lang w:val="en-US" w:eastAsia="ru-RU"/>
+          <w14:ligatures w14:val="none"/>
+        </w:rPr>
+        <w:t>USD</w:t>
+      </w:r>
+      <w:proofErr w:type="gramEnd"/>
+      <w:r>
+        <w:rPr>
+          <w:rFonts w:ascii="PingFang SC" w:eastAsia="PingFang SC" w:hAnsi="PingFang SC" w:cs="Times New Roman" w:hint="eastAsia"/>
+          <w:color w:val="000000"/>
+          <w:kern w:val="0"/>
+          <w:sz w:val="22"/>
+          <w:szCs w:val="22"/>
+          <w:lang w:val="en-US" w:eastAsia="ru-RU"/>
+          <w14:ligatures w14:val="none"/>
+        </w:rPr>
+        <w:t xml:space="preserve">9600/Mega Tilt via </w:t>
+      </w:r>
+      <w:proofErr w:type="spellStart"/>
+      <w:r>
+        <w:rPr>
+          <w:rFonts w:ascii="PingFang SC" w:eastAsia="PingFang SC" w:hAnsi="PingFang SC" w:cs="Times New Roman" w:hint="eastAsia"/>
+          <w:color w:val="000000"/>
+          <w:kern w:val="0"/>
+          <w:sz w:val="22"/>
+          <w:szCs w:val="22"/>
+          <w:lang w:val="en-US" w:eastAsia="ru-RU"/>
+          <w14:ligatures w14:val="none"/>
+        </w:rPr>
+        <w:t>Alashankou</w:t>
+      </w:r>
+      <w:proofErr w:type="spellEnd"/>
+      <w:r>
+        <w:rPr>
+          <w:rFonts w:ascii="PingFang SC" w:eastAsia="PingFang SC" w:hAnsi="PingFang SC" w:cs="Times New Roman" w:hint="eastAsia"/>
+          <w:color w:val="000000"/>
+          <w:kern w:val="0"/>
+          <w:sz w:val="22"/>
+          <w:szCs w:val="22"/>
+          <w:lang w:val="en-US" w:eastAsia="ru-RU"/>
+          <w14:ligatures w14:val="none"/>
+        </w:rPr>
+        <w:t>/</w:t>
+      </w:r>
+      <w:proofErr w:type="spellStart"/>
+      <w:r>
+        <w:rPr>
+          <w:rFonts w:ascii="PingFang SC" w:eastAsia="PingFang SC" w:hAnsi="PingFang SC" w:cs="Times New Roman" w:hint="eastAsia"/>
+          <w:color w:val="000000"/>
+          <w:kern w:val="0"/>
+          <w:sz w:val="22"/>
+          <w:szCs w:val="22"/>
+          <w:lang w:val="en-US" w:eastAsia="ru-RU"/>
+          <w14:ligatures w14:val="none"/>
+        </w:rPr>
+        <w:t>Khorgas</w:t>
+      </w:r>
+      <w:proofErr w:type="spellEnd"/>
+      <w:r>
+        <w:rPr>
+          <w:rFonts w:ascii="PingFang SC" w:eastAsia="PingFang SC" w:hAnsi="PingFang SC" w:cs="Times New Roman" w:hint="eastAsia"/>
+          <w:color w:val="000000"/>
+          <w:kern w:val="0"/>
+          <w:sz w:val="22"/>
+          <w:szCs w:val="22"/>
+          <w:lang w:val="en-US" w:eastAsia="ru-RU"/>
+          <w14:ligatures w14:val="none"/>
+        </w:rPr>
+        <w:t xml:space="preserve">  </w:t>
       </w:r>
     </w:p>
     <w:p>
       <w:pPr>
         <w:rPr>
-          <w:rFonts w:ascii="PingFang SC" w:eastAsia="PingFang SC" w:hAnsi="PingFang SC" w:cs="Times New Roman" w:hint="eastAsia"/>
+          <w:rFonts w:ascii="PingFang SC" w:eastAsia="PingFang SC" w:hAnsi="PingFang SC" w:cs="Times New Roman"/>
           <w:color w:val="000000"/>
           <w:kern w:val="0"/>
           <w:sz w:val="22"/>
@@ -162,13 +366,37 @@
           <w:lang w:val="en-US" w:eastAsia="ru-RU"/>
           <w14:ligatures w14:val="none"/>
         </w:rPr>
-        <w:t>**LTL transportation from Dongguan/Yiwu to Moscow,Russia: USD140/CBM (For paper cartons) via Alashankou T/T: around 18-25 days</w:t>
+        <w:t>T</w:t>
+      </w:r>
+      <w:r>
+        <w:rPr>
+          <w:rFonts w:ascii="PingFang SC" w:eastAsia="PingFang SC" w:hAnsi="PingFang SC" w:cs="Times New Roman"/>
+          <w:color w:val="000000"/>
+          <w:kern w:val="0"/>
+          <w:sz w:val="22"/>
+          <w:szCs w:val="22"/>
+          <w:lang w:val="en-US" w:eastAsia="ru-RU"/>
+          <w14:ligatures w14:val="none"/>
+        </w:rPr>
+        <w:t>ime</w:t>
+      </w:r>
+      <w:r>
+        <w:rPr>
+          <w:rFonts w:ascii="PingFang SC" w:eastAsia="PingFang SC" w:hAnsi="PingFang SC" w:cs="Times New Roman" w:hint="eastAsia"/>
+          <w:color w:val="000000"/>
+          <w:kern w:val="0"/>
+          <w:sz w:val="22"/>
+          <w:szCs w:val="22"/>
+          <w:lang w:val="en-US" w:eastAsia="ru-RU"/>
+          <w14:ligatures w14:val="none"/>
+        </w:rPr>
+        <w:t>: around 18-25 days</w:t>
       </w:r>
     </w:p>
     <w:p>
       <w:pPr>
         <w:rPr>
-          <w:rFonts w:ascii="PingFang SC" w:eastAsia="PingFang SC" w:hAnsi="PingFang SC" w:cs="Times New Roman" w:hint="eastAsia"/>
+          <w:rFonts w:ascii="PingFang SC" w:eastAsia="PingFang SC" w:hAnsi="PingFang SC" w:cs="Times New Roman"/>
           <w:color w:val="000000"/>
           <w:kern w:val="0"/>
           <w:sz w:val="22"/>
@@ -187,13 +415,91 @@
           <w:lang w:val="en-US" w:eastAsia="ru-RU"/>
           <w14:ligatures w14:val="none"/>
         </w:rPr>
-        <w:t>**Direct LTL transportation from Dongguan/Yiwu to Moscow, Russia Minimum charge USD0.75/kg+ via  Manchuria  T/T: around 10-13 days without reload</w:t>
+        <w:t xml:space="preserve">**Truck transportation </w:t>
+      </w:r>
+      <w:proofErr w:type="spellStart"/>
+      <w:proofErr w:type="gramStart"/>
+      <w:r>
+        <w:rPr>
+          <w:rFonts w:ascii="PingFang SC" w:eastAsia="PingFang SC" w:hAnsi="PingFang SC" w:cs="Times New Roman" w:hint="eastAsia"/>
+          <w:color w:val="000000"/>
+          <w:kern w:val="0"/>
+          <w:sz w:val="22"/>
+          <w:szCs w:val="22"/>
+          <w:lang w:val="en-US" w:eastAsia="ru-RU"/>
+          <w14:ligatures w14:val="none"/>
+        </w:rPr>
+        <w:t>from</w:t>
+      </w:r>
+      <w:r>
+        <w:rPr>
+          <w:rFonts w:ascii="PingFang SC" w:eastAsia="PingFang SC" w:hAnsi="PingFang SC" w:cs="Times New Roman"/>
+          <w:color w:val="000000"/>
+          <w:kern w:val="0"/>
+          <w:sz w:val="22"/>
+          <w:szCs w:val="22"/>
+          <w:lang w:val="en-US" w:eastAsia="ru-RU"/>
+          <w14:ligatures w14:val="none"/>
+        </w:rPr>
+        <w:t>:</w:t>
+      </w:r>
+      <w:r>
+        <w:rPr>
+          <w:rFonts w:ascii="PingFang SC" w:eastAsia="PingFang SC" w:hAnsi="PingFang SC" w:cs="Times New Roman" w:hint="eastAsia"/>
+          <w:color w:val="000000"/>
+          <w:kern w:val="0"/>
+          <w:sz w:val="22"/>
+          <w:szCs w:val="22"/>
+          <w:lang w:val="en-US" w:eastAsia="ru-RU"/>
+          <w14:ligatures w14:val="none"/>
+        </w:rPr>
+        <w:t>Shanghai</w:t>
+      </w:r>
+      <w:proofErr w:type="spellEnd"/>
+      <w:proofErr w:type="gramEnd"/>
+      <w:r>
+        <w:rPr>
+          <w:rFonts w:ascii="PingFang SC" w:eastAsia="PingFang SC" w:hAnsi="PingFang SC" w:cs="Times New Roman" w:hint="eastAsia"/>
+          <w:color w:val="000000"/>
+          <w:kern w:val="0"/>
+          <w:sz w:val="22"/>
+          <w:szCs w:val="22"/>
+          <w:lang w:val="en-US" w:eastAsia="ru-RU"/>
+          <w14:ligatures w14:val="none"/>
+        </w:rPr>
+        <w:t>/Ningbo/</w:t>
+      </w:r>
+      <w:proofErr w:type="spellStart"/>
+      <w:r>
+        <w:rPr>
+          <w:rFonts w:ascii="PingFang SC" w:eastAsia="PingFang SC" w:hAnsi="PingFang SC" w:cs="Times New Roman" w:hint="eastAsia"/>
+          <w:color w:val="000000"/>
+          <w:kern w:val="0"/>
+          <w:sz w:val="22"/>
+          <w:szCs w:val="22"/>
+          <w:lang w:val="en-US" w:eastAsia="ru-RU"/>
+          <w14:ligatures w14:val="none"/>
+        </w:rPr>
+        <w:t>Yiwu</w:t>
+      </w:r>
+      <w:proofErr w:type="spellEnd"/>
+      <w:r>
+        <w:rPr>
+          <w:rFonts w:ascii="PingFang SC" w:eastAsia="PingFang SC" w:hAnsi="PingFang SC" w:cs="Times New Roman" w:hint="eastAsia"/>
+          <w:color w:val="000000"/>
+          <w:kern w:val="0"/>
+          <w:sz w:val="22"/>
+          <w:szCs w:val="22"/>
+          <w:lang w:val="en-US" w:eastAsia="ru-RU"/>
+          <w14:ligatures w14:val="none"/>
+        </w:rPr>
+        <w:t xml:space="preserve">/Shenzhen/Guangzhou </w:t>
       </w:r>
     </w:p>
     <w:p>
       <w:pPr>
         <w:rPr>
-          <w:rFonts w:ascii="PingFang SC" w:eastAsia="PingFang SC" w:hAnsi="PingFang SC" w:cs="Times New Roman" w:hint="eastAsia"/>
+          <w:rFonts w:ascii="PingFang SC" w:eastAsia="PingFang SC" w:hAnsi="PingFang SC" w:cs="Times New Roman"/>
           <w:color w:val="000000"/>
           <w:kern w:val="0"/>
           <w:sz w:val="22"/>
@@ -204,21 +510,85 @@
       </w:pPr>
       <w:r>
         <w:rPr>
-          <w:rFonts w:ascii="PingFang SC" w:eastAsia="PingFang SC" w:hAnsi="PingFang SC" w:cs="Times New Roman" w:hint="eastAsia"/>
-          <w:color w:val="000000"/>
-          <w:kern w:val="0"/>
-          <w:sz w:val="22"/>
-          <w:szCs w:val="22"/>
-          <w:lang w:val="en-US" w:eastAsia="ru-RU"/>
-          <w14:ligatures w14:val="none"/>
-        </w:rPr>
-        <w:t>FTL rate are including export clearance, THC and T1,  subject to detention, customs inspection, unloading at destination and unexpecting charges.</w:t>
+          <w:rFonts w:ascii="PingFang SC" w:eastAsia="PingFang SC" w:hAnsi="PingFang SC" w:cs="Times New Roman"/>
+          <w:color w:val="000000"/>
+          <w:kern w:val="0"/>
+          <w:sz w:val="22"/>
+          <w:szCs w:val="22"/>
+          <w:lang w:val="en-US" w:eastAsia="ru-RU"/>
+          <w14:ligatures w14:val="none"/>
+        </w:rPr>
+        <w:t>T</w:t>
+      </w:r>
+      <w:r>
+        <w:rPr>
+          <w:rFonts w:ascii="PingFang SC" w:eastAsia="PingFang SC" w:hAnsi="PingFang SC" w:cs="Times New Roman" w:hint="eastAsia"/>
+          <w:color w:val="000000"/>
+          <w:kern w:val="0"/>
+          <w:sz w:val="22"/>
+          <w:szCs w:val="22"/>
+          <w:lang w:val="en-US" w:eastAsia="ru-RU"/>
+          <w14:ligatures w14:val="none"/>
+        </w:rPr>
+        <w:t>o</w:t>
+      </w:r>
+      <w:r>
+        <w:rPr>
+          <w:rFonts w:ascii="PingFang SC" w:eastAsia="PingFang SC" w:hAnsi="PingFang SC" w:cs="Times New Roman"/>
+          <w:color w:val="000000"/>
+          <w:kern w:val="0"/>
+          <w:sz w:val="22"/>
+          <w:szCs w:val="22"/>
+          <w:lang w:val="en-US" w:eastAsia="ru-RU"/>
+          <w14:ligatures w14:val="none"/>
+        </w:rPr>
+        <w:t>:</w:t>
+      </w:r>
+      <w:r>
+        <w:rPr>
+          <w:rFonts w:ascii="PingFang SC" w:eastAsia="PingFang SC" w:hAnsi="PingFang SC" w:cs="Times New Roman"/>
+          <w:color w:val="000000"/>
+          <w:kern w:val="0"/>
+          <w:sz w:val="22"/>
+          <w:szCs w:val="22"/>
+          <w:lang w:val="en-US" w:eastAsia="ru-RU"/>
+          <w14:ligatures w14:val="none"/>
+        </w:rPr>
+        <w:t xml:space="preserve"> </w:t>
+      </w:r>
+      <w:proofErr w:type="spellStart"/>
+      <w:proofErr w:type="gramStart"/>
+      <w:r>
+        <w:rPr>
+          <w:rFonts w:ascii="PingFang SC" w:eastAsia="PingFang SC" w:hAnsi="PingFang SC" w:cs="Times New Roman" w:hint="eastAsia"/>
+          <w:color w:val="000000"/>
+          <w:kern w:val="0"/>
+          <w:sz w:val="22"/>
+          <w:szCs w:val="22"/>
+          <w:lang w:val="en-US" w:eastAsia="ru-RU"/>
+          <w14:ligatures w14:val="none"/>
+        </w:rPr>
+        <w:t>Moscow,Russia</w:t>
+      </w:r>
+      <w:proofErr w:type="spellEnd"/>
+      <w:proofErr w:type="gramEnd"/>
+      <w:r>
+        <w:rPr>
+          <w:rFonts w:ascii="PingFang SC" w:eastAsia="PingFang SC" w:hAnsi="PingFang SC" w:cs="Times New Roman" w:hint="eastAsia"/>
+          <w:color w:val="000000"/>
+          <w:kern w:val="0"/>
+          <w:sz w:val="22"/>
+          <w:szCs w:val="22"/>
+          <w:lang w:val="en-US" w:eastAsia="ru-RU"/>
+          <w14:ligatures w14:val="none"/>
+        </w:rPr>
+        <w:t xml:space="preserve"> </w:t>
       </w:r>
     </w:p>
     <w:p>
       <w:pPr>
         <w:rPr>
-          <w:rFonts w:ascii="PingFang SC" w:eastAsia="PingFang SC" w:hAnsi="PingFang SC" w:cs="Times New Roman" w:hint="eastAsia"/>
+          <w:rFonts w:ascii="PingFang SC" w:eastAsia="PingFang SC" w:hAnsi="PingFang SC" w:cs="Times New Roman"/>
           <w:color w:val="000000"/>
           <w:kern w:val="0"/>
           <w:sz w:val="22"/>
@@ -229,21 +599,111 @@
       </w:pPr>
       <w:r>
         <w:rPr>
-          <w:rFonts w:ascii="PingFang SC" w:eastAsia="PingFang SC" w:hAnsi="PingFang SC" w:cs="Times New Roman" w:hint="eastAsia"/>
-          <w:color w:val="000000"/>
-          <w:kern w:val="0"/>
-          <w:sz w:val="22"/>
-          <w:szCs w:val="22"/>
-          <w:lang w:val="en-US" w:eastAsia="ru-RU"/>
-          <w14:ligatures w14:val="none"/>
-        </w:rPr>
-        <w:t>LTL rate is not including export clerance fee and T1 USD250/bill(goods value under USD65000)</w:t>
+          <w:rFonts w:ascii="PingFang SC" w:eastAsia="PingFang SC" w:hAnsi="PingFang SC" w:cs="Times New Roman"/>
+          <w:color w:val="000000"/>
+          <w:kern w:val="0"/>
+          <w:sz w:val="22"/>
+          <w:szCs w:val="22"/>
+          <w:lang w:val="en-US" w:eastAsia="ru-RU"/>
+          <w14:ligatures w14:val="none"/>
+        </w:rPr>
+        <w:t xml:space="preserve">Price: </w:t>
+      </w:r>
+      <w:r>
+        <w:rPr>
+          <w:rFonts w:ascii="PingFang SC" w:eastAsia="PingFang SC" w:hAnsi="PingFang SC" w:cs="Times New Roman" w:hint="eastAsia"/>
+          <w:color w:val="000000"/>
+          <w:kern w:val="0"/>
+          <w:sz w:val="22"/>
+          <w:szCs w:val="22"/>
+          <w:lang w:val="en-US" w:eastAsia="ru-RU"/>
+          <w14:ligatures w14:val="none"/>
+        </w:rPr>
+        <w:t>USD11500/</w:t>
+      </w:r>
+      <w:proofErr w:type="spellStart"/>
+      <w:r>
+        <w:rPr>
+          <w:rFonts w:ascii="PingFang SC" w:eastAsia="PingFang SC" w:hAnsi="PingFang SC" w:cs="Times New Roman" w:hint="eastAsia"/>
+          <w:color w:val="000000"/>
+          <w:kern w:val="0"/>
+          <w:sz w:val="22"/>
+          <w:szCs w:val="22"/>
+          <w:lang w:val="en-US" w:eastAsia="ru-RU"/>
+          <w14:ligatures w14:val="none"/>
+        </w:rPr>
+        <w:t>Tendem</w:t>
+      </w:r>
+      <w:proofErr w:type="spellEnd"/>
+      <w:r>
+        <w:rPr>
+          <w:rFonts w:ascii="PingFang SC" w:eastAsia="PingFang SC" w:hAnsi="PingFang SC" w:cs="Times New Roman" w:hint="eastAsia"/>
+          <w:color w:val="000000"/>
+          <w:kern w:val="0"/>
+          <w:sz w:val="22"/>
+          <w:szCs w:val="22"/>
+          <w:lang w:val="en-US" w:eastAsia="ru-RU"/>
+          <w14:ligatures w14:val="none"/>
+        </w:rPr>
+        <w:t xml:space="preserve"> truck via </w:t>
+      </w:r>
+      <w:proofErr w:type="spellStart"/>
+      <w:r>
+        <w:rPr>
+          <w:rFonts w:ascii="PingFang SC" w:eastAsia="PingFang SC" w:hAnsi="PingFang SC" w:cs="Times New Roman" w:hint="eastAsia"/>
+          <w:color w:val="000000"/>
+          <w:kern w:val="0"/>
+          <w:sz w:val="22"/>
+          <w:szCs w:val="22"/>
+          <w:lang w:val="en-US" w:eastAsia="ru-RU"/>
+          <w14:ligatures w14:val="none"/>
+        </w:rPr>
+        <w:t>Alashankou</w:t>
+      </w:r>
+      <w:proofErr w:type="spellEnd"/>
+      <w:r>
+        <w:rPr>
+          <w:rFonts w:ascii="PingFang SC" w:eastAsia="PingFang SC" w:hAnsi="PingFang SC" w:cs="Times New Roman" w:hint="eastAsia"/>
+          <w:color w:val="000000"/>
+          <w:kern w:val="0"/>
+          <w:sz w:val="22"/>
+          <w:szCs w:val="22"/>
+          <w:lang w:val="en-US" w:eastAsia="ru-RU"/>
+          <w14:ligatures w14:val="none"/>
+        </w:rPr>
+        <w:t>/</w:t>
+      </w:r>
+      <w:proofErr w:type="spellStart"/>
+      <w:r>
+        <w:rPr>
+          <w:rFonts w:ascii="PingFang SC" w:eastAsia="PingFang SC" w:hAnsi="PingFang SC" w:cs="Times New Roman" w:hint="eastAsia"/>
+          <w:color w:val="000000"/>
+          <w:kern w:val="0"/>
+          <w:sz w:val="22"/>
+          <w:szCs w:val="22"/>
+          <w:lang w:val="en-US" w:eastAsia="ru-RU"/>
+          <w14:ligatures w14:val="none"/>
+        </w:rPr>
+        <w:t>Khorgas</w:t>
+      </w:r>
+      <w:proofErr w:type="spellEnd"/>
+      <w:r>
+        <w:rPr>
+          <w:rFonts w:ascii="PingFang SC" w:eastAsia="PingFang SC" w:hAnsi="PingFang SC" w:cs="Times New Roman" w:hint="eastAsia"/>
+          <w:color w:val="000000"/>
+          <w:kern w:val="0"/>
+          <w:sz w:val="22"/>
+          <w:szCs w:val="22"/>
+          <w:lang w:val="en-US" w:eastAsia="ru-RU"/>
+          <w14:ligatures w14:val="none"/>
+        </w:rPr>
+        <w:t xml:space="preserve"> </w:t>
       </w:r>
     </w:p>
     <w:p>
       <w:pPr>
         <w:rPr>
-          <w:rFonts w:ascii="PingFang SC" w:eastAsia="PingFang SC" w:hAnsi="PingFang SC" w:cs="Times New Roman" w:hint="eastAsia"/>
+          <w:rFonts w:ascii="PingFang SC" w:eastAsia="PingFang SC" w:hAnsi="PingFang SC" w:cs="Times New Roman"/>
           <w:color w:val="000000"/>
           <w:kern w:val="0"/>
           <w:sz w:val="22"/>
@@ -262,13 +722,425 @@
           <w:lang w:val="en-US" w:eastAsia="ru-RU"/>
           <w14:ligatures w14:val="none"/>
         </w:rPr>
-        <w:t>Pls send your volume and gross weight and check it case by case.</w:t>
+        <w:t>T</w:t>
+      </w:r>
+      <w:r>
+        <w:rPr>
+          <w:rFonts w:ascii="PingFang SC" w:eastAsia="PingFang SC" w:hAnsi="PingFang SC" w:cs="Times New Roman"/>
+          <w:color w:val="000000"/>
+          <w:kern w:val="0"/>
+          <w:sz w:val="22"/>
+          <w:szCs w:val="22"/>
+          <w:lang w:val="en-US" w:eastAsia="ru-RU"/>
+          <w14:ligatures w14:val="none"/>
+        </w:rPr>
+        <w:t>ime</w:t>
+      </w:r>
+      <w:r>
+        <w:rPr>
+          <w:rFonts w:ascii="PingFang SC" w:eastAsia="PingFang SC" w:hAnsi="PingFang SC" w:cs="Times New Roman" w:hint="eastAsia"/>
+          <w:color w:val="000000"/>
+          <w:kern w:val="0"/>
+          <w:sz w:val="22"/>
+          <w:szCs w:val="22"/>
+          <w:lang w:val="en-US" w:eastAsia="ru-RU"/>
+          <w14:ligatures w14:val="none"/>
+        </w:rPr>
+        <w:t>: around 18-25 days</w:t>
       </w:r>
     </w:p>
     <w:p>
       <w:pPr>
         <w:rPr>
-          <w:rFonts w:ascii="PingFang SC" w:eastAsia="PingFang SC" w:hAnsi="PingFang SC" w:cs="Times New Roman" w:hint="eastAsia"/>
+          <w:rFonts w:ascii="PingFang SC" w:eastAsia="PingFang SC" w:hAnsi="PingFang SC" w:cs="Times New Roman"/>
+          <w:color w:val="000000"/>
+          <w:kern w:val="0"/>
+          <w:sz w:val="22"/>
+          <w:szCs w:val="22"/>
+          <w:lang w:val="en-US" w:eastAsia="ru-RU"/>
+          <w14:ligatures w14:val="none"/>
+        </w:rPr>
+      </w:pPr>
+      <w:r>
+        <w:rPr>
+          <w:rFonts w:ascii="PingFang SC" w:eastAsia="PingFang SC" w:hAnsi="PingFang SC" w:cs="Times New Roman" w:hint="eastAsia"/>
+          <w:color w:val="000000"/>
+          <w:kern w:val="0"/>
+          <w:sz w:val="22"/>
+          <w:szCs w:val="22"/>
+          <w:lang w:val="en-US" w:eastAsia="ru-RU"/>
+          <w14:ligatures w14:val="none"/>
+        </w:rPr>
+        <w:t xml:space="preserve">**TIR direct truck from Shanghai/Ningbo/Shenzhen/Guangzhou to </w:t>
+      </w:r>
+      <w:proofErr w:type="spellStart"/>
+      <w:proofErr w:type="gramStart"/>
+      <w:r>
+        <w:rPr>
+          <w:rFonts w:ascii="PingFang SC" w:eastAsia="PingFang SC" w:hAnsi="PingFang SC" w:cs="Times New Roman" w:hint="eastAsia"/>
+          <w:color w:val="000000"/>
+          <w:kern w:val="0"/>
+          <w:sz w:val="22"/>
+          <w:szCs w:val="22"/>
+          <w:lang w:val="en-US" w:eastAsia="ru-RU"/>
+          <w14:ligatures w14:val="none"/>
+        </w:rPr>
+        <w:t>Moscow,Russia</w:t>
+      </w:r>
+      <w:proofErr w:type="spellEnd"/>
+      <w:proofErr w:type="gramEnd"/>
+      <w:r>
+        <w:rPr>
+          <w:rFonts w:ascii="PingFang SC" w:eastAsia="PingFang SC" w:hAnsi="PingFang SC" w:cs="Times New Roman" w:hint="eastAsia"/>
+          <w:color w:val="000000"/>
+          <w:kern w:val="0"/>
+          <w:sz w:val="22"/>
+          <w:szCs w:val="22"/>
+          <w:lang w:val="en-US" w:eastAsia="ru-RU"/>
+          <w14:ligatures w14:val="none"/>
+        </w:rPr>
+        <w:t>: USD13000/Standard truck via Manchuria  T/T: around 10-13 days without reload</w:t>
+      </w:r>
+    </w:p>
+    <w:p>
+      <w:pPr>
+        <w:rPr>
+          <w:rFonts w:ascii="PingFang SC" w:eastAsia="PingFang SC" w:hAnsi="PingFang SC" w:cs="Times New Roman"/>
+          <w:color w:val="000000"/>
+          <w:kern w:val="0"/>
+          <w:sz w:val="22"/>
+          <w:szCs w:val="22"/>
+          <w:lang w:val="en-US" w:eastAsia="ru-RU"/>
+          <w14:ligatures w14:val="none"/>
+        </w:rPr>
+      </w:pPr>
+      <w:r>
+        <w:rPr>
+          <w:rFonts w:ascii="PingFang SC" w:eastAsia="PingFang SC" w:hAnsi="PingFang SC" w:cs="Times New Roman" w:hint="eastAsia"/>
+          <w:color w:val="000000"/>
+          <w:kern w:val="0"/>
+          <w:sz w:val="22"/>
+          <w:szCs w:val="22"/>
+          <w:lang w:val="en-US" w:eastAsia="ru-RU"/>
+          <w14:ligatures w14:val="none"/>
+        </w:rPr>
+        <w:t>**LTL transportation from Dongguan/</w:t>
+      </w:r>
+      <w:proofErr w:type="spellStart"/>
+      <w:r>
+        <w:rPr>
+          <w:rFonts w:ascii="PingFang SC" w:eastAsia="PingFang SC" w:hAnsi="PingFang SC" w:cs="Times New Roman" w:hint="eastAsia"/>
+          <w:color w:val="000000"/>
+          <w:kern w:val="0"/>
+          <w:sz w:val="22"/>
+          <w:szCs w:val="22"/>
+          <w:lang w:val="en-US" w:eastAsia="ru-RU"/>
+          <w14:ligatures w14:val="none"/>
+        </w:rPr>
+        <w:t>Yiwu</w:t>
+      </w:r>
+      <w:proofErr w:type="spellEnd"/>
+      <w:r>
+        <w:rPr>
+          <w:rFonts w:ascii="PingFang SC" w:eastAsia="PingFang SC" w:hAnsi="PingFang SC" w:cs="Times New Roman" w:hint="eastAsia"/>
+          <w:color w:val="000000"/>
+          <w:kern w:val="0"/>
+          <w:sz w:val="22"/>
+          <w:szCs w:val="22"/>
+          <w:lang w:val="en-US" w:eastAsia="ru-RU"/>
+          <w14:ligatures w14:val="none"/>
+        </w:rPr>
+        <w:t xml:space="preserve"> to </w:t>
+      </w:r>
+      <w:proofErr w:type="spellStart"/>
+      <w:proofErr w:type="gramStart"/>
+      <w:r>
+        <w:rPr>
+          <w:rFonts w:ascii="PingFang SC" w:eastAsia="PingFang SC" w:hAnsi="PingFang SC" w:cs="Times New Roman" w:hint="eastAsia"/>
+          <w:color w:val="000000"/>
+          <w:kern w:val="0"/>
+          <w:sz w:val="22"/>
+          <w:szCs w:val="22"/>
+          <w:lang w:val="en-US" w:eastAsia="ru-RU"/>
+          <w14:ligatures w14:val="none"/>
+        </w:rPr>
+        <w:t>Moscow,Russia</w:t>
+      </w:r>
+      <w:proofErr w:type="spellEnd"/>
+      <w:proofErr w:type="gramEnd"/>
+      <w:r>
+        <w:rPr>
+          <w:rFonts w:ascii="PingFang SC" w:eastAsia="PingFang SC" w:hAnsi="PingFang SC" w:cs="Times New Roman" w:hint="eastAsia"/>
+          <w:color w:val="000000"/>
+          <w:kern w:val="0"/>
+          <w:sz w:val="22"/>
+          <w:szCs w:val="22"/>
+          <w:lang w:val="en-US" w:eastAsia="ru-RU"/>
+          <w14:ligatures w14:val="none"/>
+        </w:rPr>
+        <w:t xml:space="preserve">: USD140/CBM (For paper cartons) via </w:t>
+      </w:r>
+      <w:proofErr w:type="spellStart"/>
+      <w:r>
+        <w:rPr>
+          <w:rFonts w:ascii="PingFang SC" w:eastAsia="PingFang SC" w:hAnsi="PingFang SC" w:cs="Times New Roman" w:hint="eastAsia"/>
+          <w:color w:val="000000"/>
+          <w:kern w:val="0"/>
+          <w:sz w:val="22"/>
+          <w:szCs w:val="22"/>
+          <w:lang w:val="en-US" w:eastAsia="ru-RU"/>
+          <w14:ligatures w14:val="none"/>
+        </w:rPr>
+        <w:t>Alashankou</w:t>
+      </w:r>
+      <w:proofErr w:type="spellEnd"/>
+      <w:r>
+        <w:rPr>
+          <w:rFonts w:ascii="PingFang SC" w:eastAsia="PingFang SC" w:hAnsi="PingFang SC" w:cs="Times New Roman" w:hint="eastAsia"/>
+          <w:color w:val="000000"/>
+          <w:kern w:val="0"/>
+          <w:sz w:val="22"/>
+          <w:szCs w:val="22"/>
+          <w:lang w:val="en-US" w:eastAsia="ru-RU"/>
+          <w14:ligatures w14:val="none"/>
+        </w:rPr>
+        <w:t xml:space="preserve"> T/T: around 18-25 days</w:t>
+      </w:r>
+    </w:p>
+    <w:p>
+      <w:pPr>
+        <w:rPr>
+          <w:rFonts w:ascii="PingFang SC" w:eastAsia="PingFang SC" w:hAnsi="PingFang SC" w:cs="Times New Roman"/>
+          <w:color w:val="000000"/>
+          <w:kern w:val="0"/>
+          <w:sz w:val="22"/>
+          <w:szCs w:val="22"/>
+          <w:lang w:val="en-US" w:eastAsia="ru-RU"/>
+          <w14:ligatures w14:val="none"/>
+        </w:rPr>
+      </w:pPr>
+      <w:r>
+        <w:rPr>
+          <w:rFonts w:ascii="PingFang SC" w:eastAsia="PingFang SC" w:hAnsi="PingFang SC" w:cs="Times New Roman" w:hint="eastAsia"/>
+          <w:color w:val="000000"/>
+          <w:kern w:val="0"/>
+          <w:sz w:val="22"/>
+          <w:szCs w:val="22"/>
+          <w:lang w:val="en-US" w:eastAsia="ru-RU"/>
+          <w14:ligatures w14:val="none"/>
+        </w:rPr>
+        <w:t>**Direct LTL transportation from Dongguan/</w:t>
+      </w:r>
+      <w:proofErr w:type="spellStart"/>
+      <w:r>
+        <w:rPr>
+          <w:rFonts w:ascii="PingFang SC" w:eastAsia="PingFang SC" w:hAnsi="PingFang SC" w:cs="Times New Roman" w:hint="eastAsia"/>
+          <w:color w:val="000000"/>
+          <w:kern w:val="0"/>
+          <w:sz w:val="22"/>
+          <w:szCs w:val="22"/>
+          <w:lang w:val="en-US" w:eastAsia="ru-RU"/>
+          <w14:ligatures w14:val="none"/>
+        </w:rPr>
+        <w:t>Yiwu</w:t>
+      </w:r>
+      <w:proofErr w:type="spellEnd"/>
+      <w:r>
+        <w:rPr>
+          <w:rFonts w:ascii="PingFang SC" w:eastAsia="PingFang SC" w:hAnsi="PingFang SC" w:cs="Times New Roman" w:hint="eastAsia"/>
+          <w:color w:val="000000"/>
+          <w:kern w:val="0"/>
+          <w:sz w:val="22"/>
+          <w:szCs w:val="22"/>
+          <w:lang w:val="en-US" w:eastAsia="ru-RU"/>
+          <w14:ligatures w14:val="none"/>
+        </w:rPr>
+        <w:t xml:space="preserve"> to Moscow, Russia Minimum charge USD0.75/kg+ </w:t>
+      </w:r>
+      <w:proofErr w:type="gramStart"/>
+      <w:r>
+        <w:rPr>
+          <w:rFonts w:ascii="PingFang SC" w:eastAsia="PingFang SC" w:hAnsi="PingFang SC" w:cs="Times New Roman" w:hint="eastAsia"/>
+          <w:color w:val="000000"/>
+          <w:kern w:val="0"/>
+          <w:sz w:val="22"/>
+          <w:szCs w:val="22"/>
+          <w:lang w:val="en-US" w:eastAsia="ru-RU"/>
+          <w14:ligatures w14:val="none"/>
+        </w:rPr>
+        <w:t>via  Manchuria</w:t>
+      </w:r>
+      <w:proofErr w:type="gramEnd"/>
+      <w:r>
+        <w:rPr>
+          <w:rFonts w:ascii="PingFang SC" w:eastAsia="PingFang SC" w:hAnsi="PingFang SC" w:cs="Times New Roman" w:hint="eastAsia"/>
+          <w:color w:val="000000"/>
+          <w:kern w:val="0"/>
+          <w:sz w:val="22"/>
+          <w:szCs w:val="22"/>
+          <w:lang w:val="en-US" w:eastAsia="ru-RU"/>
+          <w14:ligatures w14:val="none"/>
+        </w:rPr>
+        <w:t xml:space="preserve">  T/T: around 10-13 days without reload</w:t>
+      </w:r>
+    </w:p>
+    <w:p>
+      <w:pPr>
+        <w:rPr>
+          <w:rFonts w:ascii="PingFang SC" w:eastAsia="PingFang SC" w:hAnsi="PingFang SC" w:cs="Times New Roman"/>
+          <w:color w:val="000000"/>
+          <w:kern w:val="0"/>
+          <w:sz w:val="22"/>
+          <w:szCs w:val="22"/>
+          <w:lang w:val="en-US" w:eastAsia="ru-RU"/>
+          <w14:ligatures w14:val="none"/>
+        </w:rPr>
+      </w:pPr>
+      <w:r>
+        <w:rPr>
+          <w:rFonts w:ascii="PingFang SC" w:eastAsia="PingFang SC" w:hAnsi="PingFang SC" w:cs="Times New Roman" w:hint="eastAsia"/>
+          <w:color w:val="000000"/>
+          <w:kern w:val="0"/>
+          <w:sz w:val="22"/>
+          <w:szCs w:val="22"/>
+          <w:lang w:val="en-US" w:eastAsia="ru-RU"/>
+          <w14:ligatures w14:val="none"/>
+        </w:rPr>
+        <w:t>FTL rate are including export clearance, THC and T</w:t>
+      </w:r>
+      <w:proofErr w:type="gramStart"/>
+      <w:r>
+        <w:rPr>
+          <w:rFonts w:ascii="PingFang SC" w:eastAsia="PingFang SC" w:hAnsi="PingFang SC" w:cs="Times New Roman" w:hint="eastAsia"/>
+          <w:color w:val="000000"/>
+          <w:kern w:val="0"/>
+          <w:sz w:val="22"/>
+          <w:szCs w:val="22"/>
+          <w:lang w:val="en-US" w:eastAsia="ru-RU"/>
+          <w14:ligatures w14:val="none"/>
+        </w:rPr>
+        <w:t>1,  subject</w:t>
+      </w:r>
+      <w:proofErr w:type="gramEnd"/>
+      <w:r>
+        <w:rPr>
+          <w:rFonts w:ascii="PingFang SC" w:eastAsia="PingFang SC" w:hAnsi="PingFang SC" w:cs="Times New Roman" w:hint="eastAsia"/>
+          <w:color w:val="000000"/>
+          <w:kern w:val="0"/>
+          <w:sz w:val="22"/>
+          <w:szCs w:val="22"/>
+          <w:lang w:val="en-US" w:eastAsia="ru-RU"/>
+          <w14:ligatures w14:val="none"/>
+        </w:rPr>
+        <w:t xml:space="preserve"> to detention, customs inspection, unloading at destination and unexpecting charges.</w:t>
+      </w:r>
+    </w:p>
+    <w:p>
+      <w:pPr>
+        <w:rPr>
+          <w:rFonts w:ascii="PingFang SC" w:eastAsia="PingFang SC" w:hAnsi="PingFang SC" w:cs="Times New Roman"/>
+          <w:color w:val="000000"/>
+          <w:kern w:val="0"/>
+          <w:sz w:val="22"/>
+          <w:szCs w:val="22"/>
+          <w:lang w:val="en-US" w:eastAsia="ru-RU"/>
+          <w14:ligatures w14:val="none"/>
+        </w:rPr>
+      </w:pPr>
+      <w:r>
+        <w:rPr>
+          <w:rFonts w:ascii="PingFang SC" w:eastAsia="PingFang SC" w:hAnsi="PingFang SC" w:cs="Times New Roman" w:hint="eastAsia"/>
+          <w:color w:val="000000"/>
+          <w:kern w:val="0"/>
+          <w:sz w:val="22"/>
+          <w:szCs w:val="22"/>
+          <w:lang w:val="en-US" w:eastAsia="ru-RU"/>
+          <w14:ligatures w14:val="none"/>
+        </w:rPr>
+        <w:t xml:space="preserve">LTL rate is not including export </w:t>
+      </w:r>
+      <w:proofErr w:type="spellStart"/>
+      <w:r>
+        <w:rPr>
+          <w:rFonts w:ascii="PingFang SC" w:eastAsia="PingFang SC" w:hAnsi="PingFang SC" w:cs="Times New Roman" w:hint="eastAsia"/>
+          <w:color w:val="000000"/>
+          <w:kern w:val="0"/>
+          <w:sz w:val="22"/>
+          <w:szCs w:val="22"/>
+          <w:lang w:val="en-US" w:eastAsia="ru-RU"/>
+          <w14:ligatures w14:val="none"/>
+        </w:rPr>
+        <w:t>clerance</w:t>
+      </w:r>
+      <w:proofErr w:type="spellEnd"/>
+      <w:r>
+        <w:rPr>
+          <w:rFonts w:ascii="PingFang SC" w:eastAsia="PingFang SC" w:hAnsi="PingFang SC" w:cs="Times New Roman" w:hint="eastAsia"/>
+          <w:color w:val="000000"/>
+          <w:kern w:val="0"/>
+          <w:sz w:val="22"/>
+          <w:szCs w:val="22"/>
+          <w:lang w:val="en-US" w:eastAsia="ru-RU"/>
+          <w14:ligatures w14:val="none"/>
+        </w:rPr>
+        <w:t xml:space="preserve"> fee and T1 USD250/</w:t>
+      </w:r>
+      <w:proofErr w:type="gramStart"/>
+      <w:r>
+        <w:rPr>
+          <w:rFonts w:ascii="PingFang SC" w:eastAsia="PingFang SC" w:hAnsi="PingFang SC" w:cs="Times New Roman" w:hint="eastAsia"/>
+          <w:color w:val="000000"/>
+          <w:kern w:val="0"/>
+          <w:sz w:val="22"/>
+          <w:szCs w:val="22"/>
+          <w:lang w:val="en-US" w:eastAsia="ru-RU"/>
+          <w14:ligatures w14:val="none"/>
+        </w:rPr>
+        <w:t>bill(</w:t>
+      </w:r>
+      <w:proofErr w:type="gramEnd"/>
+      <w:r>
+        <w:rPr>
+          <w:rFonts w:ascii="PingFang SC" w:eastAsia="PingFang SC" w:hAnsi="PingFang SC" w:cs="Times New Roman" w:hint="eastAsia"/>
+          <w:color w:val="000000"/>
+          <w:kern w:val="0"/>
+          <w:sz w:val="22"/>
+          <w:szCs w:val="22"/>
+          <w:lang w:val="en-US" w:eastAsia="ru-RU"/>
+          <w14:ligatures w14:val="none"/>
+        </w:rPr>
+        <w:t>goods value under USD65000)</w:t>
+      </w:r>
+    </w:p>
+    <w:p>
+      <w:pPr>
+        <w:rPr>
+          <w:rFonts w:ascii="PingFang SC" w:eastAsia="PingFang SC" w:hAnsi="PingFang SC" w:cs="Times New Roman"/>
+          <w:color w:val="000000"/>
+          <w:kern w:val="0"/>
+          <w:sz w:val="22"/>
+          <w:szCs w:val="22"/>
+          <w:lang w:val="en-US" w:eastAsia="ru-RU"/>
+          <w14:ligatures w14:val="none"/>
+        </w:rPr>
+      </w:pPr>
+      <w:r>
+        <w:rPr>
+          <w:rFonts w:ascii="PingFang SC" w:eastAsia="PingFang SC" w:hAnsi="PingFang SC" w:cs="Times New Roman" w:hint="eastAsia"/>
+          <w:color w:val="000000"/>
+          <w:kern w:val="0"/>
+          <w:sz w:val="22"/>
+          <w:szCs w:val="22"/>
+          <w:lang w:val="en-US" w:eastAsia="ru-RU"/>
+          <w14:ligatures w14:val="none"/>
+        </w:rPr>
+        <w:t>Pls send your volume and gross weight and check it case by case.</w:t>
+      </w:r>
+    </w:p>
+    <w:p>
+      <w:pPr>
+        <w:rPr>
+          <w:rFonts w:ascii="PingFang SC" w:eastAsia="PingFang SC" w:hAnsi="PingFang SC" w:cs="Times New Roman"/>
           <w:color w:val="000000"/>
           <w:kern w:val="0"/>
           <w:sz w:val="22"/>

</xml_diff>